<commit_message>
Yahoo Finance Data Strategy Test
Apply the momentum strategy using the yahoo finance data. The demo is updated.
</commit_message>
<xml_diff>
--- a/crypto factor model/数据源.docx
+++ b/crypto factor model/数据源.docx
@@ -171,14 +171,45 @@
       </w:r>
     </w:p>
     <w:p/>
-    <w:p/>
     <w:p>
       <w:pPr>
         <w:rPr>
           <w:rFonts w:hint="eastAsia"/>
         </w:rPr>
       </w:pPr>
-    </w:p>
+      <w:r>
+        <w:t>U</w:t>
+      </w:r>
+      <w:r>
+        <w:rPr>
+          <w:rFonts w:hint="eastAsia"/>
+        </w:rPr>
+        <w:t>nstructured</w:t>
+      </w:r>
+      <w:r>
+        <w:t xml:space="preserve"> information extraction</w:t>
+      </w:r>
+    </w:p>
+    <w:p>
+      <w:hyperlink r:id="rId8" w:history="1">
+        <w:r>
+          <w:rPr>
+            <w:rStyle w:val="a3"/>
+          </w:rPr>
+          <w:t>https://www.gemini.com/prices/chainlink</w:t>
+        </w:r>
+      </w:hyperlink>
+    </w:p>
+    <w:p/>
+    <w:p/>
+    <w:p>
+      <w:pPr>
+        <w:rPr>
+          <w:rFonts w:hint="eastAsia"/>
+        </w:rPr>
+      </w:pPr>
+    </w:p>
+    <w:p/>
     <w:sectPr>
       <w:pgSz w:w="12240" w:h="15840"/>
       <w:pgMar w:top="1440" w:right="1800" w:bottom="1440" w:left="1800" w:header="851" w:footer="992" w:gutter="0"/>

</xml_diff>

<commit_message>
Notes on Meeting and Strategy Test
1. revise the notes based on the meeting.
2. test the strategy using some A stock data.  The mean reversion property is not there.
</commit_message>
<xml_diff>
--- a/crypto factor model/数据源.docx
+++ b/crypto factor model/数据源.docx
@@ -35,11 +35,9 @@
       </w:r>
     </w:p>
     <w:p>
-      <w:proofErr w:type="spellStart"/>
       <w:r>
         <w:t>Quandl</w:t>
       </w:r>
-      <w:proofErr w:type="spellEnd"/>
     </w:p>
     <w:p>
       <w:r>
@@ -47,18 +45,12 @@
       </w:r>
     </w:p>
     <w:p>
-      <w:proofErr w:type="spellStart"/>
-      <w:r>
-        <w:t>Binance</w:t>
-      </w:r>
-      <w:proofErr w:type="spellEnd"/>
-      <w:r>
-        <w:t xml:space="preserve"> API</w:t>
-      </w:r>
-    </w:p>
-    <w:p/>
-    <w:p>
-      <w:proofErr w:type="spellStart"/>
+      <w:r>
+        <w:t>Binance API</w:t>
+      </w:r>
+    </w:p>
+    <w:p/>
+    <w:p>
       <w:r>
         <w:rPr>
           <w:rFonts w:hint="eastAsia"/>
@@ -66,22 +58,13 @@
         <w:t>O</w:t>
       </w:r>
       <w:r>
-        <w:t>kex</w:t>
-      </w:r>
-      <w:proofErr w:type="spellEnd"/>
-      <w:r>
-        <w:t xml:space="preserve"> exchange</w:t>
-      </w:r>
-    </w:p>
-    <w:p/>
-    <w:p>
-      <w:proofErr w:type="spellStart"/>
-      <w:r>
-        <w:t>Coindesk</w:t>
-      </w:r>
-      <w:proofErr w:type="spellEnd"/>
-      <w:r>
-        <w:t xml:space="preserve"> </w:t>
+        <w:t>kex exchange</w:t>
+      </w:r>
+    </w:p>
+    <w:p/>
+    <w:p>
+      <w:r>
+        <w:t xml:space="preserve">Coindesk </w:t>
       </w:r>
     </w:p>
     <w:p>
@@ -160,7 +143,13 @@
     <w:p/>
     <w:p/>
     <w:p/>
-    <w:p/>
+    <w:p>
+      <w:pPr>
+        <w:rPr>
+          <w:rFonts w:hint="eastAsia"/>
+        </w:rPr>
+      </w:pPr>
+    </w:p>
     <w:p/>
     <w:p>
       <w:r>
@@ -172,11 +161,6 @@
     </w:p>
     <w:p/>
     <w:p>
-      <w:pPr>
-        <w:rPr>
-          <w:rFonts w:hint="eastAsia"/>
-        </w:rPr>
-      </w:pPr>
       <w:r>
         <w:t>U</w:t>
       </w:r>
@@ -201,13 +185,48 @@
       </w:hyperlink>
     </w:p>
     <w:p/>
-    <w:p/>
     <w:p>
       <w:pPr>
         <w:rPr>
           <w:rFonts w:hint="eastAsia"/>
         </w:rPr>
       </w:pPr>
+    </w:p>
+    <w:p>
+      <w:r>
+        <w:t>nlp based clustering</w:t>
+      </w:r>
+    </w:p>
+    <w:p/>
+    <w:p>
+      <w:r>
+        <w:rPr>
+          <w:rFonts w:hint="eastAsia"/>
+        </w:rPr>
+        <w:t>news</w:t>
+      </w:r>
+    </w:p>
+    <w:p>
+      <w:hyperlink r:id="rId9" w:history="1">
+        <w:r>
+          <w:rPr>
+            <w:rStyle w:val="a3"/>
+          </w:rPr>
+          <w:t>https://www.kaggle.com/kashnitsky/news-about-major-cryptocurrencies-20132018-40k/version/2</w:t>
+        </w:r>
+      </w:hyperlink>
+    </w:p>
+    <w:p/>
+    <w:p/>
+    <w:p>
+      <w:pPr>
+        <w:rPr>
+          <w:rFonts w:hint="eastAsia"/>
+        </w:rPr>
+      </w:pPr>
+      <w:r>
+        <w:t>Litigation and regulation risk of cryptocurrency</w:t>
+      </w:r>
     </w:p>
     <w:p/>
     <w:sectPr>

</xml_diff>